<commit_message>
WaveManager + custom cfg
spawning.yml config file
</commit_message>
<xml_diff>
--- a/Roadmap.docx
+++ b/Roadmap.docx
@@ -13,6 +13,11 @@
       </w:pPr>
       <w:r>
         <w:t xml:space="preserve">Morphvasion:</w:t>
+      </w:r>
+      <w:r>
+        <w:rPr>
+          <w:highlight w:val="none"/>
+        </w:rPr>
       </w:r>
       <w:r>
         <w:rPr>
@@ -451,6 +456,30 @@
         </w:rPr>
       </w:r>
       <w:r/>
+    </w:p>
+    <w:p>
+      <w:pPr>
+        <w:pStyle w:val="842"/>
+        <w:numPr>
+          <w:ilvl w:val="3"/>
+          <w:numId w:val="4"/>
+        </w:numPr>
+        <w:pBdr/>
+        <w:spacing/>
+        <w:ind/>
+        <w:rPr/>
+      </w:pPr>
+      <w:r>
+        <w:rPr>
+          <w:highlight w:val="none"/>
+        </w:rPr>
+        <w:t xml:space="preserve">Warden? (wäre schon sehr funny)</w:t>
+      </w:r>
+      <w:r>
+        <w:rPr>
+          <w:highlight w:val="none"/>
+        </w:rPr>
+      </w:r>
     </w:p>
     <w:p>
       <w:pPr>
@@ -563,6 +592,30 @@
         </w:rPr>
       </w:r>
       <w:r/>
+    </w:p>
+    <w:p>
+      <w:pPr>
+        <w:pStyle w:val="842"/>
+        <w:numPr>
+          <w:ilvl w:val="2"/>
+          <w:numId w:val="3"/>
+        </w:numPr>
+        <w:pBdr/>
+        <w:spacing/>
+        <w:ind/>
+        <w:rPr/>
+      </w:pPr>
+      <w:r>
+        <w:rPr>
+          <w:highlight w:val="none"/>
+        </w:rPr>
+        <w:t xml:space="preserve">(Bei bestimmten Waves Boss-Fights?)</w:t>
+      </w:r>
+      <w:r>
+        <w:rPr>
+          <w:highlight w:val="none"/>
+        </w:rPr>
+      </w:r>
     </w:p>
     <w:p>
       <w:pPr>
@@ -984,7 +1037,7 @@
         <w:rFonts w:hint="default" w:ascii="Arial" w:hAnsi="Arial" w:eastAsia="Arial" w:cs="Arial"/>
       </w:rPr>
       <w:start w:val="1"/>
-      <w:suff w:val="tab"/>
+      <w:suff w:val="space"/>
     </w:lvl>
     <w:lvl w:ilvl="1">
       <w:isLgl w:val="false"/>
@@ -1000,7 +1053,7 @@
         <w:rFonts w:hint="default" w:ascii="Courier New" w:hAnsi="Courier New" w:eastAsia="Courier New" w:cs="Courier New"/>
       </w:rPr>
       <w:start w:val="1"/>
-      <w:suff w:val="tab"/>
+      <w:suff w:val="space"/>
     </w:lvl>
     <w:lvl w:ilvl="2">
       <w:isLgl w:val="false"/>
@@ -1016,7 +1069,7 @@
         <w:rFonts w:hint="default" w:ascii="Wingdings" w:hAnsi="Wingdings" w:eastAsia="Wingdings" w:cs="Wingdings"/>
       </w:rPr>
       <w:start w:val="1"/>
-      <w:suff w:val="tab"/>
+      <w:suff w:val="space"/>
     </w:lvl>
     <w:lvl w:ilvl="3">
       <w:isLgl w:val="false"/>
@@ -1032,7 +1085,7 @@
         <w:rFonts w:hint="default" w:ascii="Symbol" w:hAnsi="Symbol" w:eastAsia="Symbol" w:cs="Symbol"/>
       </w:rPr>
       <w:start w:val="1"/>
-      <w:suff w:val="tab"/>
+      <w:suff w:val="space"/>
     </w:lvl>
     <w:lvl w:ilvl="4">
       <w:isLgl w:val="false"/>
@@ -1048,7 +1101,7 @@
         <w:rFonts w:hint="default" w:ascii="Courier New" w:hAnsi="Courier New" w:eastAsia="Courier New" w:cs="Courier New"/>
       </w:rPr>
       <w:start w:val="1"/>
-      <w:suff w:val="tab"/>
+      <w:suff w:val="space"/>
     </w:lvl>
     <w:lvl w:ilvl="5">
       <w:isLgl w:val="false"/>
@@ -1064,7 +1117,7 @@
         <w:rFonts w:hint="default" w:ascii="Wingdings" w:hAnsi="Wingdings" w:eastAsia="Wingdings" w:cs="Wingdings"/>
       </w:rPr>
       <w:start w:val="1"/>
-      <w:suff w:val="tab"/>
+      <w:suff w:val="space"/>
     </w:lvl>
     <w:lvl w:ilvl="6">
       <w:isLgl w:val="false"/>
@@ -1080,7 +1133,7 @@
         <w:rFonts w:hint="default" w:ascii="Symbol" w:hAnsi="Symbol" w:eastAsia="Symbol" w:cs="Symbol"/>
       </w:rPr>
       <w:start w:val="1"/>
-      <w:suff w:val="tab"/>
+      <w:suff w:val="space"/>
     </w:lvl>
     <w:lvl w:ilvl="7">
       <w:isLgl w:val="false"/>
@@ -1096,7 +1149,7 @@
         <w:rFonts w:hint="default" w:ascii="Courier New" w:hAnsi="Courier New" w:eastAsia="Courier New" w:cs="Courier New"/>
       </w:rPr>
       <w:start w:val="1"/>
-      <w:suff w:val="tab"/>
+      <w:suff w:val="space"/>
     </w:lvl>
     <w:lvl w:ilvl="8">
       <w:isLgl w:val="false"/>
@@ -1112,7 +1165,7 @@
         <w:rFonts w:hint="default" w:ascii="Wingdings" w:hAnsi="Wingdings" w:eastAsia="Wingdings" w:cs="Wingdings"/>
       </w:rPr>
       <w:start w:val="1"/>
-      <w:suff w:val="tab"/>
+      <w:suff w:val="space"/>
     </w:lvl>
   </w:abstractNum>
   <w:abstractNum w:abstractNumId="1">
@@ -1130,7 +1183,7 @@
         <w:rFonts w:hint="default" w:ascii="Arial" w:hAnsi="Arial" w:eastAsia="Arial" w:cs="Arial"/>
       </w:rPr>
       <w:start w:val="1"/>
-      <w:suff w:val="tab"/>
+      <w:suff w:val="space"/>
     </w:lvl>
     <w:lvl w:ilvl="1">
       <w:isLgl w:val="false"/>
@@ -1146,7 +1199,7 @@
         <w:rFonts w:hint="default" w:ascii="Courier New" w:hAnsi="Courier New" w:eastAsia="Courier New" w:cs="Courier New"/>
       </w:rPr>
       <w:start w:val="1"/>
-      <w:suff w:val="tab"/>
+      <w:suff w:val="space"/>
     </w:lvl>
     <w:lvl w:ilvl="2">
       <w:isLgl w:val="false"/>
@@ -1162,7 +1215,7 @@
         <w:rFonts w:hint="default" w:ascii="Wingdings" w:hAnsi="Wingdings" w:eastAsia="Wingdings" w:cs="Wingdings"/>
       </w:rPr>
       <w:start w:val="1"/>
-      <w:suff w:val="tab"/>
+      <w:suff w:val="space"/>
     </w:lvl>
     <w:lvl w:ilvl="3">
       <w:isLgl w:val="false"/>
@@ -1178,7 +1231,7 @@
         <w:rFonts w:hint="default" w:ascii="Symbol" w:hAnsi="Symbol" w:eastAsia="Symbol" w:cs="Symbol"/>
       </w:rPr>
       <w:start w:val="1"/>
-      <w:suff w:val="tab"/>
+      <w:suff w:val="space"/>
     </w:lvl>
     <w:lvl w:ilvl="4">
       <w:isLgl w:val="false"/>
@@ -1194,7 +1247,7 @@
         <w:rFonts w:hint="default" w:ascii="Courier New" w:hAnsi="Courier New" w:eastAsia="Courier New" w:cs="Courier New"/>
       </w:rPr>
       <w:start w:val="1"/>
-      <w:suff w:val="tab"/>
+      <w:suff w:val="space"/>
     </w:lvl>
     <w:lvl w:ilvl="5">
       <w:isLgl w:val="false"/>
@@ -1210,7 +1263,7 @@
         <w:rFonts w:hint="default" w:ascii="Wingdings" w:hAnsi="Wingdings" w:eastAsia="Wingdings" w:cs="Wingdings"/>
       </w:rPr>
       <w:start w:val="1"/>
-      <w:suff w:val="tab"/>
+      <w:suff w:val="space"/>
     </w:lvl>
     <w:lvl w:ilvl="6">
       <w:isLgl w:val="false"/>
@@ -1226,7 +1279,7 @@
         <w:rFonts w:hint="default" w:ascii="Symbol" w:hAnsi="Symbol" w:eastAsia="Symbol" w:cs="Symbol"/>
       </w:rPr>
       <w:start w:val="1"/>
-      <w:suff w:val="tab"/>
+      <w:suff w:val="space"/>
     </w:lvl>
     <w:lvl w:ilvl="7">
       <w:isLgl w:val="false"/>
@@ -1242,7 +1295,7 @@
         <w:rFonts w:hint="default" w:ascii="Courier New" w:hAnsi="Courier New" w:eastAsia="Courier New" w:cs="Courier New"/>
       </w:rPr>
       <w:start w:val="1"/>
-      <w:suff w:val="tab"/>
+      <w:suff w:val="space"/>
     </w:lvl>
     <w:lvl w:ilvl="8">
       <w:isLgl w:val="false"/>
@@ -1258,7 +1311,7 @@
         <w:rFonts w:hint="default" w:ascii="Wingdings" w:hAnsi="Wingdings" w:eastAsia="Wingdings" w:cs="Wingdings"/>
       </w:rPr>
       <w:start w:val="1"/>
-      <w:suff w:val="tab"/>
+      <w:suff w:val="space"/>
     </w:lvl>
   </w:abstractNum>
   <w:abstractNum w:abstractNumId="2">
@@ -1276,7 +1329,7 @@
         <w:rFonts w:hint="default" w:ascii="Arial" w:hAnsi="Arial" w:eastAsia="Arial" w:cs="Arial"/>
       </w:rPr>
       <w:start w:val="1"/>
-      <w:suff w:val="tab"/>
+      <w:suff w:val="space"/>
     </w:lvl>
     <w:lvl w:ilvl="1">
       <w:isLgl w:val="false"/>
@@ -1292,7 +1345,7 @@
         <w:rFonts w:hint="default" w:ascii="Courier New" w:hAnsi="Courier New" w:eastAsia="Courier New" w:cs="Courier New"/>
       </w:rPr>
       <w:start w:val="1"/>
-      <w:suff w:val="tab"/>
+      <w:suff w:val="space"/>
     </w:lvl>
     <w:lvl w:ilvl="2">
       <w:isLgl w:val="false"/>
@@ -1308,7 +1361,7 @@
         <w:rFonts w:hint="default" w:ascii="Wingdings" w:hAnsi="Wingdings" w:eastAsia="Wingdings" w:cs="Wingdings"/>
       </w:rPr>
       <w:start w:val="1"/>
-      <w:suff w:val="tab"/>
+      <w:suff w:val="space"/>
     </w:lvl>
     <w:lvl w:ilvl="3">
       <w:isLgl w:val="false"/>
@@ -1324,7 +1377,7 @@
         <w:rFonts w:hint="default" w:ascii="Symbol" w:hAnsi="Symbol" w:eastAsia="Symbol" w:cs="Symbol"/>
       </w:rPr>
       <w:start w:val="1"/>
-      <w:suff w:val="tab"/>
+      <w:suff w:val="space"/>
     </w:lvl>
     <w:lvl w:ilvl="4">
       <w:isLgl w:val="false"/>
@@ -1340,7 +1393,7 @@
         <w:rFonts w:hint="default" w:ascii="Courier New" w:hAnsi="Courier New" w:eastAsia="Courier New" w:cs="Courier New"/>
       </w:rPr>
       <w:start w:val="1"/>
-      <w:suff w:val="tab"/>
+      <w:suff w:val="space"/>
     </w:lvl>
     <w:lvl w:ilvl="5">
       <w:isLgl w:val="false"/>
@@ -1356,7 +1409,7 @@
         <w:rFonts w:hint="default" w:ascii="Wingdings" w:hAnsi="Wingdings" w:eastAsia="Wingdings" w:cs="Wingdings"/>
       </w:rPr>
       <w:start w:val="1"/>
-      <w:suff w:val="tab"/>
+      <w:suff w:val="space"/>
     </w:lvl>
     <w:lvl w:ilvl="6">
       <w:isLgl w:val="false"/>
@@ -1372,7 +1425,7 @@
         <w:rFonts w:hint="default" w:ascii="Symbol" w:hAnsi="Symbol" w:eastAsia="Symbol" w:cs="Symbol"/>
       </w:rPr>
       <w:start w:val="1"/>
-      <w:suff w:val="tab"/>
+      <w:suff w:val="space"/>
     </w:lvl>
     <w:lvl w:ilvl="7">
       <w:isLgl w:val="false"/>
@@ -1388,7 +1441,7 @@
         <w:rFonts w:hint="default" w:ascii="Courier New" w:hAnsi="Courier New" w:eastAsia="Courier New" w:cs="Courier New"/>
       </w:rPr>
       <w:start w:val="1"/>
-      <w:suff w:val="tab"/>
+      <w:suff w:val="space"/>
     </w:lvl>
     <w:lvl w:ilvl="8">
       <w:isLgl w:val="false"/>
@@ -1404,7 +1457,7 @@
         <w:rFonts w:hint="default" w:ascii="Wingdings" w:hAnsi="Wingdings" w:eastAsia="Wingdings" w:cs="Wingdings"/>
       </w:rPr>
       <w:start w:val="1"/>
-      <w:suff w:val="tab"/>
+      <w:suff w:val="space"/>
     </w:lvl>
   </w:abstractNum>
   <w:abstractNum w:abstractNumId="3">
@@ -1422,7 +1475,7 @@
         <w:rFonts w:hint="default" w:ascii="Arial" w:hAnsi="Arial" w:eastAsia="Arial" w:cs="Arial"/>
       </w:rPr>
       <w:start w:val="1"/>
-      <w:suff w:val="tab"/>
+      <w:suff w:val="space"/>
     </w:lvl>
     <w:lvl w:ilvl="1">
       <w:isLgl w:val="false"/>
@@ -1438,7 +1491,7 @@
         <w:rFonts w:hint="default" w:ascii="Courier New" w:hAnsi="Courier New" w:eastAsia="Courier New" w:cs="Courier New"/>
       </w:rPr>
       <w:start w:val="1"/>
-      <w:suff w:val="tab"/>
+      <w:suff w:val="space"/>
     </w:lvl>
     <w:lvl w:ilvl="2">
       <w:isLgl w:val="false"/>
@@ -1454,7 +1507,7 @@
         <w:rFonts w:hint="default" w:ascii="Wingdings" w:hAnsi="Wingdings" w:eastAsia="Wingdings" w:cs="Wingdings"/>
       </w:rPr>
       <w:start w:val="1"/>
-      <w:suff w:val="tab"/>
+      <w:suff w:val="space"/>
     </w:lvl>
     <w:lvl w:ilvl="3">
       <w:isLgl w:val="false"/>
@@ -1470,7 +1523,7 @@
         <w:rFonts w:hint="default" w:ascii="Symbol" w:hAnsi="Symbol" w:eastAsia="Symbol" w:cs="Symbol"/>
       </w:rPr>
       <w:start w:val="1"/>
-      <w:suff w:val="tab"/>
+      <w:suff w:val="space"/>
     </w:lvl>
     <w:lvl w:ilvl="4">
       <w:isLgl w:val="false"/>
@@ -1486,7 +1539,7 @@
         <w:rFonts w:hint="default" w:ascii="Courier New" w:hAnsi="Courier New" w:eastAsia="Courier New" w:cs="Courier New"/>
       </w:rPr>
       <w:start w:val="1"/>
-      <w:suff w:val="tab"/>
+      <w:suff w:val="space"/>
     </w:lvl>
     <w:lvl w:ilvl="5">
       <w:isLgl w:val="false"/>
@@ -1502,7 +1555,7 @@
         <w:rFonts w:hint="default" w:ascii="Wingdings" w:hAnsi="Wingdings" w:eastAsia="Wingdings" w:cs="Wingdings"/>
       </w:rPr>
       <w:start w:val="1"/>
-      <w:suff w:val="tab"/>
+      <w:suff w:val="space"/>
     </w:lvl>
     <w:lvl w:ilvl="6">
       <w:isLgl w:val="false"/>
@@ -1518,7 +1571,7 @@
         <w:rFonts w:hint="default" w:ascii="Symbol" w:hAnsi="Symbol" w:eastAsia="Symbol" w:cs="Symbol"/>
       </w:rPr>
       <w:start w:val="1"/>
-      <w:suff w:val="tab"/>
+      <w:suff w:val="space"/>
     </w:lvl>
     <w:lvl w:ilvl="7">
       <w:isLgl w:val="false"/>
@@ -1534,7 +1587,7 @@
         <w:rFonts w:hint="default" w:ascii="Courier New" w:hAnsi="Courier New" w:eastAsia="Courier New" w:cs="Courier New"/>
       </w:rPr>
       <w:start w:val="1"/>
-      <w:suff w:val="tab"/>
+      <w:suff w:val="space"/>
     </w:lvl>
     <w:lvl w:ilvl="8">
       <w:isLgl w:val="false"/>
@@ -1550,7 +1603,7 @@
         <w:rFonts w:hint="default" w:ascii="Wingdings" w:hAnsi="Wingdings" w:eastAsia="Wingdings" w:cs="Wingdings"/>
       </w:rPr>
       <w:start w:val="1"/>
-      <w:suff w:val="tab"/>
+      <w:suff w:val="space"/>
     </w:lvl>
   </w:abstractNum>
   <w:num w:numId="1">

</xml_diff>